<commit_message>
Changes to the content
</commit_message>
<xml_diff>
--- a/Fraxen_documentation.docx
+++ b/Fraxen_documentation.docx
@@ -17,28 +17,25 @@
         <w:t>1. Which content is labeled as “absolutely crucial” on the future website?</w:t>
       </w:r>
     </w:p>
-    <w:p/>
     <w:p>
       <w:r>
         <w:t>2. Which content is labeled as “nice to have”?</w:t>
+      </w:r>
+    </w:p>
+    <w:p>
+      <w:r>
+        <w:t>3. Which actions would you like the website visitors to perform?</w:t>
+      </w:r>
+    </w:p>
+    <w:p>
+      <w:r>
+        <w:t>4. Other preferences regarding the website (theme, font ..)</w:t>
       </w:r>
     </w:p>
     <w:p/>
     <w:p>
       <w:r>
-        <w:t>3. Which actions would you like the website visitors to perform?</w:t>
-      </w:r>
-    </w:p>
-    <w:p/>
-    <w:p>
-      <w:r>
-        <w:t>4. Other preferences regarding the website (theme, font ..)</w:t>
-      </w:r>
-    </w:p>
-    <w:p/>
-    <w:p>
-      <w:r>
-        <w:t>Answerer 1:</w:t>
+        <w:t>Answerer:</w:t>
       </w:r>
     </w:p>
     <w:p>
@@ -81,18 +78,7 @@
           <w:szCs w:val="21"/>
           <w:shd w:val="clear" w:color="auto" w:fill="F8F9FA"/>
         </w:rPr>
-        <w:t>Cine suntem si care este value proposition</w:t>
-      </w:r>
-      <w:r>
-        <w:rPr>
-          <w:rFonts w:ascii="Roboto" w:hAnsi="Roboto"/>
-          <w:color w:val="202124"/>
-          <w:spacing w:val="3"/>
-          <w:sz w:val="21"/>
-          <w:szCs w:val="21"/>
-          <w:shd w:val="clear" w:color="auto" w:fill="F8F9FA"/>
-        </w:rPr>
-        <w:t xml:space="preserve"> ”</w:t>
+        <w:t>Cine suntem si care este value proposition ”</w:t>
       </w:r>
     </w:p>
     <w:p>
@@ -137,18 +123,7 @@
           <w:szCs w:val="21"/>
           <w:shd w:val="clear" w:color="auto" w:fill="F8F9FA"/>
         </w:rPr>
-        <w:t>Profilele</w:t>
-      </w:r>
-      <w:r>
-        <w:rPr>
-          <w:rFonts w:ascii="Roboto" w:hAnsi="Roboto"/>
-          <w:color w:val="202124"/>
-          <w:spacing w:val="3"/>
-          <w:sz w:val="21"/>
-          <w:szCs w:val="21"/>
-          <w:shd w:val="clear" w:color="auto" w:fill="F8F9FA"/>
-        </w:rPr>
-        <w:t xml:space="preserve"> ”</w:t>
+        <w:t>Profilele ”</w:t>
       </w:r>
     </w:p>
     <w:p>
@@ -171,8 +146,10 @@
           <w:szCs w:val="21"/>
           <w:shd w:val="clear" w:color="auto" w:fill="F8F9FA"/>
         </w:rPr>
-        <w:t xml:space="preserve">- “ </w:t>
-      </w:r>
+        <w:t>- “ Contact , understand value proposition “</w:t>
+      </w:r>
+    </w:p>
+    <w:p>
       <w:r>
         <w:rPr>
           <w:rFonts w:ascii="Roboto" w:hAnsi="Roboto"/>
@@ -182,53 +159,7 @@
           <w:szCs w:val="21"/>
           <w:shd w:val="clear" w:color="auto" w:fill="F8F9FA"/>
         </w:rPr>
-        <w:t>Contact , understand value proposition</w:t>
-      </w:r>
-      <w:r>
-        <w:rPr>
-          <w:rFonts w:ascii="Roboto" w:hAnsi="Roboto"/>
-          <w:color w:val="202124"/>
-          <w:spacing w:val="3"/>
-          <w:sz w:val="21"/>
-          <w:szCs w:val="21"/>
-          <w:shd w:val="clear" w:color="auto" w:fill="F8F9FA"/>
-        </w:rPr>
-        <w:t xml:space="preserve"> “</w:t>
-      </w:r>
-    </w:p>
-    <w:p>
-      <w:r>
-        <w:rPr>
-          <w:rFonts w:ascii="Roboto" w:hAnsi="Roboto"/>
-          <w:color w:val="202124"/>
-          <w:spacing w:val="3"/>
-          <w:sz w:val="21"/>
-          <w:szCs w:val="21"/>
-          <w:shd w:val="clear" w:color="auto" w:fill="F8F9FA"/>
-        </w:rPr>
-        <w:t xml:space="preserve">- “ </w:t>
-      </w:r>
-      <w:r>
-        <w:rPr>
-          <w:rFonts w:ascii="Roboto" w:hAnsi="Roboto"/>
-          <w:color w:val="202124"/>
-          <w:spacing w:val="3"/>
-          <w:sz w:val="21"/>
-          <w:szCs w:val="21"/>
-          <w:shd w:val="clear" w:color="auto" w:fill="F8F9FA"/>
-        </w:rPr>
-        <w:t>Color purple</w:t>
-      </w:r>
-      <w:r>
-        <w:rPr>
-          <w:rFonts w:ascii="Roboto" w:hAnsi="Roboto"/>
-          <w:color w:val="202124"/>
-          <w:spacing w:val="3"/>
-          <w:sz w:val="21"/>
-          <w:szCs w:val="21"/>
-          <w:shd w:val="clear" w:color="auto" w:fill="F8F9FA"/>
-        </w:rPr>
-        <w:t xml:space="preserve"> “</w:t>
+        <w:t>- “ Color purple “</w:t>
       </w:r>
       <w:r>
         <w:rPr>
@@ -240,6 +171,23 @@
           <w:shd w:val="clear" w:color="auto" w:fill="F8F9FA"/>
         </w:rPr>
         <w:br/>
+      </w:r>
+    </w:p>
+    <w:p/>
+    <w:p>
+      <w:r>
+        <w:t xml:space="preserve">Our social image is also important, so I’ve managed to create an email </w:t>
+      </w:r>
+      <w:hyperlink r:id="rId4" w:history="1">
+        <w:r>
+          <w:rPr>
+            <w:rStyle w:val="Hyperlink"/>
+          </w:rPr>
+          <w:t>admin@fraxen.eu</w:t>
+        </w:r>
+      </w:hyperlink>
+      <w:r>
+        <w:t xml:space="preserve"> for us to declare as an official email, aswell as a linkedin company and a linkedin group for Fraxen / Fraxen – Group.</w:t>
       </w:r>
     </w:p>
     <w:sectPr>
@@ -1199,6 +1147,29 @@
       <w:spacing w:val="5"/>
     </w:rPr>
   </w:style>
+  <w:style w:type="character" w:styleId="Hyperlink">
+    <w:name w:val="Hyperlink"/>
+    <w:basedOn w:val="DefaultParagraphFont"/>
+    <w:uiPriority w:val="99"/>
+    <w:unhideWhenUsed/>
+    <w:rsid w:val="00B04F81"/>
+    <w:rPr>
+      <w:color w:val="467886" w:themeColor="hyperlink"/>
+      <w:u w:val="single"/>
+    </w:rPr>
+  </w:style>
+  <w:style w:type="character" w:styleId="UnresolvedMention">
+    <w:name w:val="Unresolved Mention"/>
+    <w:basedOn w:val="DefaultParagraphFont"/>
+    <w:uiPriority w:val="99"/>
+    <w:semiHidden/>
+    <w:unhideWhenUsed/>
+    <w:rsid w:val="00B04F81"/>
+    <w:rPr>
+      <w:color w:val="605E5C"/>
+      <w:shd w:val="clear" w:color="auto" w:fill="E1DFDD"/>
+    </w:rPr>
+  </w:style>
 </w:styles>
 </file>
 

</xml_diff>